<commit_message>
Updated Report and TestSuites
</commit_message>
<xml_diff>
--- a/lab09/TestSuite/TS9.1_LAB9-Рисований.docx
+++ b/lab09/TestSuite/TS9.1_LAB9-Рисований.docx
@@ -64,33 +64,11 @@
               </w:rPr>
             </w:pPr>
             <w:bookmarkStart w:id="0" w:name="_GoBack"/>
-            <w:proofErr w:type="spellStart"/>
-            <w:r>
-              <w:rPr>
-                <w:rFonts w:ascii="Times New Roman" w:hAnsi="Times New Roman" w:cs="Times New Roman"/>
-              </w:rPr>
-              <w:t>Назва</w:t>
-            </w:r>
-            <w:proofErr w:type="spellEnd"/>
-            <w:r>
-              <w:rPr>
-                <w:rFonts w:ascii="Times New Roman" w:hAnsi="Times New Roman" w:cs="Times New Roman"/>
-              </w:rPr>
-              <w:t xml:space="preserve"> </w:t>
-            </w:r>
-            <w:proofErr w:type="gramStart"/>
-            <w:r>
-              <w:rPr>
-                <w:rFonts w:ascii="Times New Roman" w:hAnsi="Times New Roman" w:cs="Times New Roman"/>
-              </w:rPr>
-              <w:t>тестового</w:t>
-            </w:r>
-            <w:proofErr w:type="gramEnd"/>
-            <w:r>
-              <w:rPr>
-                <w:rFonts w:ascii="Times New Roman" w:hAnsi="Times New Roman" w:cs="Times New Roman"/>
-              </w:rPr>
-              <w:t xml:space="preserve"> набору</w:t>
+            <w:r>
+              <w:rPr>
+                <w:rFonts w:ascii="Times New Roman" w:hAnsi="Times New Roman" w:cs="Times New Roman"/>
+              </w:rPr>
+              <w:t>Назва тестового набору</w:t>
             </w:r>
           </w:p>
         </w:tc>
@@ -183,19 +161,11 @@
                 <w:rFonts w:ascii="Times New Roman" w:hAnsi="Times New Roman" w:cs="Times New Roman"/>
               </w:rPr>
             </w:pPr>
-            <w:proofErr w:type="spellStart"/>
-            <w:r>
-              <w:rPr>
-                <w:rFonts w:ascii="Times New Roman" w:hAnsi="Times New Roman" w:cs="Times New Roman"/>
-              </w:rPr>
-              <w:t>Назва</w:t>
-            </w:r>
-            <w:proofErr w:type="spellEnd"/>
-            <w:r>
-              <w:rPr>
-                <w:rFonts w:ascii="Times New Roman" w:hAnsi="Times New Roman" w:cs="Times New Roman"/>
-              </w:rPr>
-              <w:t xml:space="preserve"> проекта</w:t>
+            <w:r>
+              <w:rPr>
+                <w:rFonts w:ascii="Times New Roman" w:hAnsi="Times New Roman" w:cs="Times New Roman"/>
+              </w:rPr>
+              <w:t>Назва проекта</w:t>
             </w:r>
           </w:p>
         </w:tc>
@@ -212,7 +182,6 @@
                 <w:lang w:val="uk-UA"/>
               </w:rPr>
             </w:pPr>
-            <w:proofErr w:type="spellStart"/>
             <w:r>
               <w:rPr>
                 <w:rFonts w:ascii="Times New Roman" w:hAnsi="Times New Roman" w:cs="Times New Roman"/>
@@ -220,7 +189,6 @@
               </w:rPr>
               <w:t>ModulesRisovany.a</w:t>
             </w:r>
-            <w:proofErr w:type="spellEnd"/>
           </w:p>
         </w:tc>
       </w:tr>
@@ -238,29 +206,18 @@
                 <w:lang w:val="uk-UA"/>
               </w:rPr>
             </w:pPr>
-            <w:proofErr w:type="gramStart"/>
             <w:r>
               <w:rPr>
                 <w:rFonts w:ascii="Times New Roman" w:hAnsi="Times New Roman" w:cs="Times New Roman"/>
               </w:rPr>
               <w:t>Р</w:t>
             </w:r>
-            <w:proofErr w:type="spellStart"/>
-            <w:proofErr w:type="gramEnd"/>
             <w:r>
               <w:rPr>
                 <w:rFonts w:ascii="Times New Roman" w:hAnsi="Times New Roman" w:cs="Times New Roman"/>
                 <w:lang w:val="uk-UA"/>
               </w:rPr>
-              <w:t>івень</w:t>
-            </w:r>
-            <w:proofErr w:type="spellEnd"/>
-            <w:r>
-              <w:rPr>
-                <w:rFonts w:ascii="Times New Roman" w:hAnsi="Times New Roman" w:cs="Times New Roman"/>
-                <w:lang w:val="uk-UA"/>
-              </w:rPr>
-              <w:t xml:space="preserve"> тестування</w:t>
+              <w:t>івень тестування</w:t>
             </w:r>
           </w:p>
         </w:tc>
@@ -305,17 +262,8 @@
                 <w:rFonts w:ascii="Times New Roman" w:hAnsi="Times New Roman" w:cs="Times New Roman"/>
                 <w:lang w:val="uk-UA"/>
               </w:rPr>
-              <w:t xml:space="preserve">Автор </w:t>
-            </w:r>
-            <w:proofErr w:type="spellStart"/>
-            <w:r>
-              <w:rPr>
-                <w:rFonts w:ascii="Times New Roman" w:hAnsi="Times New Roman" w:cs="Times New Roman"/>
-                <w:lang w:val="uk-UA"/>
-              </w:rPr>
-              <w:t>тест-сьюта</w:t>
-            </w:r>
-            <w:proofErr w:type="spellEnd"/>
+              <w:t>Автор тест-сьюта</w:t>
+            </w:r>
           </w:p>
         </w:tc>
         <w:tc>
@@ -330,21 +278,12 @@
                 <w:rFonts w:ascii="Times New Roman" w:hAnsi="Times New Roman" w:cs="Times New Roman"/>
               </w:rPr>
             </w:pPr>
-            <w:proofErr w:type="spellStart"/>
-            <w:r>
-              <w:rPr>
-                <w:rFonts w:ascii="Times New Roman" w:hAnsi="Times New Roman" w:cs="Times New Roman"/>
-                <w:lang w:val="en-US"/>
-              </w:rPr>
-              <w:t>Рисований</w:t>
-            </w:r>
-            <w:proofErr w:type="spellEnd"/>
-            <w:r>
-              <w:rPr>
-                <w:rFonts w:ascii="Times New Roman" w:hAnsi="Times New Roman" w:cs="Times New Roman"/>
-                <w:lang w:val="en-US"/>
-              </w:rPr>
-              <w:t xml:space="preserve"> М.О.</w:t>
+            <w:r>
+              <w:rPr>
+                <w:rFonts w:ascii="Times New Roman" w:hAnsi="Times New Roman" w:cs="Times New Roman"/>
+                <w:lang w:val="en-US"/>
+              </w:rPr>
+              <w:t>Рисований М.О.</w:t>
             </w:r>
           </w:p>
           <w:p>
@@ -582,7 +521,7 @@
                 <w:rFonts w:ascii="Times New Roman" w:hAnsi="Times New Roman" w:cs="Times New Roman"/>
                 <w:lang w:val="en-US"/>
               </w:rPr>
-              <w:t>Res = 13084.3</w:t>
+              <w:t>Res = 13084</w:t>
             </w:r>
           </w:p>
         </w:tc>
@@ -647,7 +586,7 @@
                 <w:rFonts w:ascii="Times New Roman" w:hAnsi="Times New Roman" w:cs="Times New Roman"/>
                 <w:lang w:val="en-US"/>
               </w:rPr>
-              <w:t>Res = 19626.45</w:t>
+              <w:t>Res = 19626</w:t>
             </w:r>
           </w:p>
         </w:tc>
@@ -713,7 +652,14 @@
                 <w:rFonts w:ascii="Times New Roman" w:hAnsi="Times New Roman" w:cs="Times New Roman"/>
                 <w:lang w:val="en-US"/>
               </w:rPr>
-              <w:t>Res = 42340.38</w:t>
+              <w:t xml:space="preserve">Res = </w:t>
+            </w:r>
+            <w:r>
+              <w:rPr>
+                <w:rFonts w:ascii="Times New Roman" w:hAnsi="Times New Roman" w:cs="Times New Roman"/>
+                <w:lang w:val="en-US"/>
+              </w:rPr>
+              <w:t>25674</w:t>
             </w:r>
           </w:p>
         </w:tc>
@@ -779,7 +725,14 @@
                 <w:rFonts w:ascii="Times New Roman" w:hAnsi="Times New Roman" w:cs="Times New Roman"/>
                 <w:lang w:val="en-US"/>
               </w:rPr>
-              <w:t>Res = 37501.48</w:t>
+              <w:t xml:space="preserve">Res = </w:t>
+            </w:r>
+            <w:r>
+              <w:rPr>
+                <w:rFonts w:ascii="Times New Roman" w:hAnsi="Times New Roman" w:cs="Times New Roman"/>
+                <w:lang w:val="en-US"/>
+              </w:rPr>
+              <w:t>20835</w:t>
             </w:r>
           </w:p>
         </w:tc>
@@ -846,7 +799,14 @@
                 <w:rFonts w:ascii="Times New Roman" w:hAnsi="Times New Roman" w:cs="Times New Roman"/>
                 <w:lang w:val="en-US"/>
               </w:rPr>
-              <w:t>Res = 429907.84</w:t>
+              <w:t xml:space="preserve">Res = </w:t>
+            </w:r>
+            <w:r>
+              <w:rPr>
+                <w:rFonts w:ascii="Times New Roman" w:hAnsi="Times New Roman" w:cs="Times New Roman"/>
+                <w:lang w:val="en-US"/>
+              </w:rPr>
+              <w:t>179560</w:t>
             </w:r>
           </w:p>
         </w:tc>

</xml_diff>